<commit_message>
Stacks and Queues - Exercise, 4 problems solved
</commit_message>
<xml_diff>
--- a/C# Advanced/StacksAndQueuesExercise/01. CSharp-Advanced-Stacks-and-Queues-Exercises.docx
+++ b/C# Advanced/StacksAndQueuesExercise/01. CSharp-Advanced-Stacks-and-Queues-Exercises.docx
@@ -1,6 +1,6 @@
 
 <file path=word/document.xml><?xml version="1.0" encoding="utf-8"?>
-<w:document xmlns:wpc="http://schemas.microsoft.com/office/word/2010/wordprocessingCanvas" xmlns:cx="http://schemas.microsoft.com/office/drawing/2014/chartex" xmlns:cx1="http://schemas.microsoft.com/office/drawing/2015/9/8/chartex" xmlns:cx2="http://schemas.microsoft.com/office/drawing/2015/10/21/chartex" xmlns:cx3="http://schemas.microsoft.com/office/drawing/2016/5/9/chartex" xmlns:cx4="http://schemas.microsoft.com/office/drawing/2016/5/10/chartex" xmlns:cx5="http://schemas.microsoft.com/office/drawing/2016/5/11/chartex" xmlns:cx6="http://schemas.microsoft.com/office/drawing/2016/5/12/chartex" xmlns:cx7="http://schemas.microsoft.com/office/drawing/2016/5/13/chartex" xmlns:cx8="http://schemas.microsoft.com/office/drawing/2016/5/14/chartex" xmlns:mc="http://schemas.openxmlformats.org/markup-compatibility/2006" xmlns:aink="http://schemas.microsoft.com/office/drawing/2016/ink" xmlns:am3d="http://schemas.microsoft.com/office/drawing/2017/model3d" xmlns:o="urn:schemas-microsoft-com:office:office" xmlns:r="http://schemas.openxmlformats.org/officeDocument/2006/relationships" xmlns:m="http://schemas.openxmlformats.org/officeDocument/2006/math" xmlns:v="urn:schemas-microsoft-com:vml" xmlns:wp14="http://schemas.microsoft.com/office/word/2010/wordprocessingDrawing" xmlns:wp="http://schemas.openxmlformats.org/drawingml/2006/wordprocessingDrawing" xmlns:w10="urn:schemas-microsoft-com:office:word" xmlns:w="http://schemas.openxmlformats.org/wordprocessingml/2006/main" xmlns:w14="http://schemas.microsoft.com/office/word/2010/wordml" xmlns:w15="http://schemas.microsoft.com/office/word/2012/wordml" xmlns:w16cid="http://schemas.microsoft.com/office/word/2016/wordml/cid" xmlns:w16se="http://schemas.microsoft.com/office/word/2015/wordml/symex" xmlns:wpg="http://schemas.microsoft.com/office/word/2010/wordprocessingGroup" xmlns:wpi="http://schemas.microsoft.com/office/word/2010/wordprocessingInk" xmlns:wne="http://schemas.microsoft.com/office/word/2006/wordml" xmlns:wps="http://schemas.microsoft.com/office/word/2010/wordprocessingShape" mc:Ignorable="w14 w15 w16se w16cid wp14">
+<w:document xmlns:wpc="http://schemas.microsoft.com/office/word/2010/wordprocessingCanvas" xmlns:cx="http://schemas.microsoft.com/office/drawing/2014/chartex" xmlns:cx1="http://schemas.microsoft.com/office/drawing/2015/9/8/chartex" xmlns:cx2="http://schemas.microsoft.com/office/drawing/2015/10/21/chartex" xmlns:cx3="http://schemas.microsoft.com/office/drawing/2016/5/9/chartex" xmlns:cx4="http://schemas.microsoft.com/office/drawing/2016/5/10/chartex" xmlns:cx5="http://schemas.microsoft.com/office/drawing/2016/5/11/chartex" xmlns:cx6="http://schemas.microsoft.com/office/drawing/2016/5/12/chartex" xmlns:cx7="http://schemas.microsoft.com/office/drawing/2016/5/13/chartex" xmlns:cx8="http://schemas.microsoft.com/office/drawing/2016/5/14/chartex" xmlns:mc="http://schemas.openxmlformats.org/markup-compatibility/2006" xmlns:aink="http://schemas.microsoft.com/office/drawing/2016/ink" xmlns:am3d="http://schemas.microsoft.com/office/drawing/2017/model3d" xmlns:o="urn:schemas-microsoft-com:office:office" xmlns:r="http://schemas.openxmlformats.org/officeDocument/2006/relationships" xmlns:m="http://schemas.openxmlformats.org/officeDocument/2006/math" xmlns:v="urn:schemas-microsoft-com:vml" xmlns:wp14="http://schemas.microsoft.com/office/word/2010/wordprocessingDrawing" xmlns:wp="http://schemas.openxmlformats.org/drawingml/2006/wordprocessingDrawing" xmlns:w10="urn:schemas-microsoft-com:office:word" xmlns:w="http://schemas.openxmlformats.org/wordprocessingml/2006/main" xmlns:w14="http://schemas.microsoft.com/office/word/2010/wordml" xmlns:w15="http://schemas.microsoft.com/office/word/2012/wordml" xmlns:w16cex="http://schemas.microsoft.com/office/word/2018/wordml/cex" xmlns:w16cid="http://schemas.microsoft.com/office/word/2016/wordml/cid" xmlns:w16="http://schemas.microsoft.com/office/word/2018/wordml" xmlns:w16se="http://schemas.microsoft.com/office/word/2015/wordml/symex" xmlns:wpg="http://schemas.microsoft.com/office/word/2010/wordprocessingGroup" xmlns:wpi="http://schemas.microsoft.com/office/word/2010/wordprocessingInk" xmlns:wne="http://schemas.microsoft.com/office/word/2006/wordml" xmlns:wps="http://schemas.microsoft.com/office/word/2010/wordprocessingShape" mc:Ignorable="w14 w15 w16se w16cid w16 w16cex wp14">
   <w:body>
     <w:p>
       <w:pPr>
@@ -4152,8 +4152,69 @@
               <w:rPr>
                 <w:rFonts w:ascii="Consolas" w:eastAsia="Calibri" w:hAnsi="Consolas" w:cs="Consolas"/>
                 <w:noProof/>
-              </w:rPr>
-              <w:t>5 4 8 6 3 8 7 7 9</w:t>
+                <w:highlight w:val="green"/>
+              </w:rPr>
+              <w:t>5</w:t>
+            </w:r>
+            <w:r>
+              <w:rPr>
+                <w:rFonts w:ascii="Consolas" w:eastAsia="Calibri" w:hAnsi="Consolas" w:cs="Consolas"/>
+                <w:noProof/>
+              </w:rPr>
+              <w:t xml:space="preserve"> </w:t>
+            </w:r>
+            <w:r>
+              <w:rPr>
+                <w:rFonts w:ascii="Consolas" w:eastAsia="Calibri" w:hAnsi="Consolas" w:cs="Consolas"/>
+                <w:noProof/>
+                <w:highlight w:val="cyan"/>
+              </w:rPr>
+              <w:t>4 8</w:t>
+            </w:r>
+            <w:r>
+              <w:rPr>
+                <w:rFonts w:ascii="Consolas" w:eastAsia="Calibri" w:hAnsi="Consolas" w:cs="Consolas"/>
+                <w:noProof/>
+              </w:rPr>
+              <w:t xml:space="preserve"> </w:t>
+            </w:r>
+            <w:r>
+              <w:rPr>
+                <w:rFonts w:ascii="Consolas" w:eastAsia="Calibri" w:hAnsi="Consolas" w:cs="Consolas"/>
+                <w:noProof/>
+                <w:highlight w:val="darkCyan"/>
+              </w:rPr>
+              <w:t>6 3</w:t>
+            </w:r>
+            <w:r>
+              <w:rPr>
+                <w:rFonts w:ascii="Consolas" w:eastAsia="Calibri" w:hAnsi="Consolas" w:cs="Consolas"/>
+                <w:noProof/>
+              </w:rPr>
+              <w:t xml:space="preserve"> </w:t>
+            </w:r>
+            <w:r>
+              <w:rPr>
+                <w:rFonts w:ascii="Consolas" w:eastAsia="Calibri" w:hAnsi="Consolas" w:cs="Consolas"/>
+                <w:noProof/>
+                <w:highlight w:val="darkGreen"/>
+              </w:rPr>
+              <w:t>8 7</w:t>
+            </w:r>
+            <w:r>
+              <w:rPr>
+                <w:rFonts w:ascii="Consolas" w:eastAsia="Calibri" w:hAnsi="Consolas" w:cs="Consolas"/>
+                <w:noProof/>
+              </w:rPr>
+              <w:t xml:space="preserve"> </w:t>
+            </w:r>
+            <w:r>
+              <w:rPr>
+                <w:rFonts w:ascii="Consolas" w:eastAsia="Calibri" w:hAnsi="Consolas" w:cs="Consolas"/>
+                <w:noProof/>
+                <w:highlight w:val="yellow"/>
+              </w:rPr>
+              <w:t>7 9</w:t>
             </w:r>
           </w:p>
           <w:p>
@@ -10642,16 +10703,7 @@
           <w:b/>
           <w:noProof/>
         </w:rPr>
-        <w:t>value of the in</w:t>
-      </w:r>
-      <w:bookmarkStart w:id="0" w:name="_GoBack"/>
-      <w:bookmarkEnd w:id="0"/>
-      <w:r>
-        <w:rPr>
-          <w:b/>
-          <w:noProof/>
-        </w:rPr>
-        <w:t>telligence</w:t>
+        <w:t>value of the intelligence</w:t>
       </w:r>
       <w:r>
         <w:rPr>
@@ -11455,7 +11507,7 @@
                 <w:lang w:val="bg-BG"/>
               </w:rPr>
             </w:pPr>
-            <w:bookmarkStart w:id="1" w:name="_Hlk505101421"/>
+            <w:bookmarkStart w:id="0" w:name="_Hlk505101421"/>
             <w:r>
               <w:rPr>
                 <w:b w:val="0"/>
@@ -11859,11 +11911,11 @@
                 <w:lang w:val="bg-BG"/>
               </w:rPr>
             </w:pPr>
-            <w:bookmarkStart w:id="2" w:name="OLE_LINK8"/>
-            <w:bookmarkStart w:id="3" w:name="OLE_LINK9"/>
-            <w:bookmarkStart w:id="4" w:name="OLE_LINK16"/>
-            <w:bookmarkStart w:id="5" w:name="_Hlk505101742"/>
-            <w:bookmarkEnd w:id="1"/>
+            <w:bookmarkStart w:id="1" w:name="OLE_LINK8"/>
+            <w:bookmarkStart w:id="2" w:name="OLE_LINK9"/>
+            <w:bookmarkStart w:id="3" w:name="OLE_LINK16"/>
+            <w:bookmarkStart w:id="4" w:name="_Hlk505101742"/>
+            <w:bookmarkEnd w:id="0"/>
             <w:r>
               <w:rPr>
                 <w:b w:val="0"/>
@@ -11933,9 +11985,9 @@
               </w:rPr>
               <w:t>800</w:t>
             </w:r>
+            <w:bookmarkEnd w:id="1"/>
             <w:bookmarkEnd w:id="2"/>
             <w:bookmarkEnd w:id="3"/>
-            <w:bookmarkEnd w:id="4"/>
           </w:p>
         </w:tc>
         <w:tc>
@@ -12302,10 +12354,10 @@
                 <w:lang w:val="bg-BG"/>
               </w:rPr>
             </w:pPr>
-            <w:bookmarkStart w:id="6" w:name="OLE_LINK25"/>
-            <w:bookmarkStart w:id="7" w:name="OLE_LINK26"/>
-            <w:bookmarkStart w:id="8" w:name="_Hlk505102988"/>
-            <w:bookmarkEnd w:id="5"/>
+            <w:bookmarkStart w:id="5" w:name="OLE_LINK25"/>
+            <w:bookmarkStart w:id="6" w:name="OLE_LINK26"/>
+            <w:bookmarkStart w:id="7" w:name="_Hlk505102988"/>
+            <w:bookmarkEnd w:id="4"/>
             <w:r>
               <w:rPr>
                 <w:b w:val="0"/>
@@ -12376,8 +12428,8 @@
               <w:lastRenderedPageBreak/>
               <w:t>100</w:t>
             </w:r>
+            <w:bookmarkEnd w:id="5"/>
             <w:bookmarkEnd w:id="6"/>
-            <w:bookmarkEnd w:id="7"/>
           </w:p>
         </w:tc>
         <w:tc>
@@ -12642,7 +12694,7 @@
           </w:p>
         </w:tc>
       </w:tr>
-      <w:bookmarkEnd w:id="8"/>
+      <w:bookmarkEnd w:id="7"/>
     </w:tbl>
     <w:p>
       <w:pPr>
@@ -13918,14 +13970,14 @@
                 <w:bCs/>
               </w:rPr>
             </w:pPr>
-            <w:bookmarkStart w:id="9" w:name="OLE_LINK1"/>
+            <w:bookmarkStart w:id="8" w:name="OLE_LINK1"/>
             <w:r>
               <w:rPr>
                 <w:b w:val="0"/>
               </w:rPr>
               <w:t>Wasted litters of water</w:t>
             </w:r>
-            <w:bookmarkEnd w:id="9"/>
+            <w:bookmarkEnd w:id="8"/>
             <w:r>
               <w:rPr>
                 <w:b w:val="0"/>
@@ -14356,7 +14408,7 @@
 </file>
 
 <file path=word/endnotes.xml><?xml version="1.0" encoding="utf-8"?>
-<w:endnotes xmlns:wpc="http://schemas.microsoft.com/office/word/2010/wordprocessingCanvas" xmlns:cx="http://schemas.microsoft.com/office/drawing/2014/chartex" xmlns:cx1="http://schemas.microsoft.com/office/drawing/2015/9/8/chartex" xmlns:cx2="http://schemas.microsoft.com/office/drawing/2015/10/21/chartex" xmlns:cx3="http://schemas.microsoft.com/office/drawing/2016/5/9/chartex" xmlns:cx4="http://schemas.microsoft.com/office/drawing/2016/5/10/chartex" xmlns:cx5="http://schemas.microsoft.com/office/drawing/2016/5/11/chartex" xmlns:cx6="http://schemas.microsoft.com/office/drawing/2016/5/12/chartex" xmlns:cx7="http://schemas.microsoft.com/office/drawing/2016/5/13/chartex" xmlns:cx8="http://schemas.microsoft.com/office/drawing/2016/5/14/chartex" xmlns:mc="http://schemas.openxmlformats.org/markup-compatibility/2006" xmlns:aink="http://schemas.microsoft.com/office/drawing/2016/ink" xmlns:am3d="http://schemas.microsoft.com/office/drawing/2017/model3d" xmlns:o="urn:schemas-microsoft-com:office:office" xmlns:r="http://schemas.openxmlformats.org/officeDocument/2006/relationships" xmlns:m="http://schemas.openxmlformats.org/officeDocument/2006/math" xmlns:v="urn:schemas-microsoft-com:vml" xmlns:wp14="http://schemas.microsoft.com/office/word/2010/wordprocessingDrawing" xmlns:wp="http://schemas.openxmlformats.org/drawingml/2006/wordprocessingDrawing" xmlns:w10="urn:schemas-microsoft-com:office:word" xmlns:w="http://schemas.openxmlformats.org/wordprocessingml/2006/main" xmlns:w14="http://schemas.microsoft.com/office/word/2010/wordml" xmlns:w15="http://schemas.microsoft.com/office/word/2012/wordml" xmlns:w16cid="http://schemas.microsoft.com/office/word/2016/wordml/cid" xmlns:w16se="http://schemas.microsoft.com/office/word/2015/wordml/symex" xmlns:wpg="http://schemas.microsoft.com/office/word/2010/wordprocessingGroup" xmlns:wpi="http://schemas.microsoft.com/office/word/2010/wordprocessingInk" xmlns:wne="http://schemas.microsoft.com/office/word/2006/wordml" xmlns:wps="http://schemas.microsoft.com/office/word/2010/wordprocessingShape" mc:Ignorable="w14 w15 w16se w16cid wp14">
+<w:endnotes xmlns:wpc="http://schemas.microsoft.com/office/word/2010/wordprocessingCanvas" xmlns:cx="http://schemas.microsoft.com/office/drawing/2014/chartex" xmlns:cx1="http://schemas.microsoft.com/office/drawing/2015/9/8/chartex" xmlns:cx2="http://schemas.microsoft.com/office/drawing/2015/10/21/chartex" xmlns:cx3="http://schemas.microsoft.com/office/drawing/2016/5/9/chartex" xmlns:cx4="http://schemas.microsoft.com/office/drawing/2016/5/10/chartex" xmlns:cx5="http://schemas.microsoft.com/office/drawing/2016/5/11/chartex" xmlns:cx6="http://schemas.microsoft.com/office/drawing/2016/5/12/chartex" xmlns:cx7="http://schemas.microsoft.com/office/drawing/2016/5/13/chartex" xmlns:cx8="http://schemas.microsoft.com/office/drawing/2016/5/14/chartex" xmlns:mc="http://schemas.openxmlformats.org/markup-compatibility/2006" xmlns:aink="http://schemas.microsoft.com/office/drawing/2016/ink" xmlns:am3d="http://schemas.microsoft.com/office/drawing/2017/model3d" xmlns:o="urn:schemas-microsoft-com:office:office" xmlns:r="http://schemas.openxmlformats.org/officeDocument/2006/relationships" xmlns:m="http://schemas.openxmlformats.org/officeDocument/2006/math" xmlns:v="urn:schemas-microsoft-com:vml" xmlns:wp14="http://schemas.microsoft.com/office/word/2010/wordprocessingDrawing" xmlns:wp="http://schemas.openxmlformats.org/drawingml/2006/wordprocessingDrawing" xmlns:w10="urn:schemas-microsoft-com:office:word" xmlns:w="http://schemas.openxmlformats.org/wordprocessingml/2006/main" xmlns:w14="http://schemas.microsoft.com/office/word/2010/wordml" xmlns:w15="http://schemas.microsoft.com/office/word/2012/wordml" xmlns:w16cex="http://schemas.microsoft.com/office/word/2018/wordml/cex" xmlns:w16cid="http://schemas.microsoft.com/office/word/2016/wordml/cid" xmlns:w16="http://schemas.microsoft.com/office/word/2018/wordml" xmlns:w16se="http://schemas.microsoft.com/office/word/2015/wordml/symex" xmlns:wpg="http://schemas.microsoft.com/office/word/2010/wordprocessingGroup" xmlns:wpi="http://schemas.microsoft.com/office/word/2010/wordprocessingInk" xmlns:wne="http://schemas.microsoft.com/office/word/2006/wordml" xmlns:wps="http://schemas.microsoft.com/office/word/2010/wordprocessingShape" mc:Ignorable="w14 w15 w16se w16cid w16 w16cex wp14">
   <w:endnote w:type="separator" w:id="-1">
     <w:p>
       <w:pPr>
@@ -14381,7 +14433,7 @@
 </file>
 
 <file path=word/footer1.xml><?xml version="1.0" encoding="utf-8"?>
-<w:ftr xmlns:wpc="http://schemas.microsoft.com/office/word/2010/wordprocessingCanvas" xmlns:cx="http://schemas.microsoft.com/office/drawing/2014/chartex" xmlns:cx1="http://schemas.microsoft.com/office/drawing/2015/9/8/chartex" xmlns:cx2="http://schemas.microsoft.com/office/drawing/2015/10/21/chartex" xmlns:cx3="http://schemas.microsoft.com/office/drawing/2016/5/9/chartex" xmlns:cx4="http://schemas.microsoft.com/office/drawing/2016/5/10/chartex" xmlns:cx5="http://schemas.microsoft.com/office/drawing/2016/5/11/chartex" xmlns:cx6="http://schemas.microsoft.com/office/drawing/2016/5/12/chartex" xmlns:cx7="http://schemas.microsoft.com/office/drawing/2016/5/13/chartex" xmlns:cx8="http://schemas.microsoft.com/office/drawing/2016/5/14/chartex" xmlns:mc="http://schemas.openxmlformats.org/markup-compatibility/2006" xmlns:aink="http://schemas.microsoft.com/office/drawing/2016/ink" xmlns:am3d="http://schemas.microsoft.com/office/drawing/2017/model3d" xmlns:o="urn:schemas-microsoft-com:office:office" xmlns:r="http://schemas.openxmlformats.org/officeDocument/2006/relationships" xmlns:m="http://schemas.openxmlformats.org/officeDocument/2006/math" xmlns:v="urn:schemas-microsoft-com:vml" xmlns:wp14="http://schemas.microsoft.com/office/word/2010/wordprocessingDrawing" xmlns:wp="http://schemas.openxmlformats.org/drawingml/2006/wordprocessingDrawing" xmlns:w10="urn:schemas-microsoft-com:office:word" xmlns:w="http://schemas.openxmlformats.org/wordprocessingml/2006/main" xmlns:w14="http://schemas.microsoft.com/office/word/2010/wordml" xmlns:w15="http://schemas.microsoft.com/office/word/2012/wordml" xmlns:w16cid="http://schemas.microsoft.com/office/word/2016/wordml/cid" xmlns:w16se="http://schemas.microsoft.com/office/word/2015/wordml/symex" xmlns:wpg="http://schemas.microsoft.com/office/word/2010/wordprocessingGroup" xmlns:wpi="http://schemas.microsoft.com/office/word/2010/wordprocessingInk" xmlns:wne="http://schemas.microsoft.com/office/word/2006/wordml" xmlns:wps="http://schemas.microsoft.com/office/word/2010/wordprocessingShape" mc:Ignorable="w14 w15 w16se w16cid wp14">
+<w:ftr xmlns:wpc="http://schemas.microsoft.com/office/word/2010/wordprocessingCanvas" xmlns:cx="http://schemas.microsoft.com/office/drawing/2014/chartex" xmlns:cx1="http://schemas.microsoft.com/office/drawing/2015/9/8/chartex" xmlns:cx2="http://schemas.microsoft.com/office/drawing/2015/10/21/chartex" xmlns:cx3="http://schemas.microsoft.com/office/drawing/2016/5/9/chartex" xmlns:cx4="http://schemas.microsoft.com/office/drawing/2016/5/10/chartex" xmlns:cx5="http://schemas.microsoft.com/office/drawing/2016/5/11/chartex" xmlns:cx6="http://schemas.microsoft.com/office/drawing/2016/5/12/chartex" xmlns:cx7="http://schemas.microsoft.com/office/drawing/2016/5/13/chartex" xmlns:cx8="http://schemas.microsoft.com/office/drawing/2016/5/14/chartex" xmlns:mc="http://schemas.openxmlformats.org/markup-compatibility/2006" xmlns:aink="http://schemas.microsoft.com/office/drawing/2016/ink" xmlns:am3d="http://schemas.microsoft.com/office/drawing/2017/model3d" xmlns:o="urn:schemas-microsoft-com:office:office" xmlns:r="http://schemas.openxmlformats.org/officeDocument/2006/relationships" xmlns:m="http://schemas.openxmlformats.org/officeDocument/2006/math" xmlns:v="urn:schemas-microsoft-com:vml" xmlns:wp14="http://schemas.microsoft.com/office/word/2010/wordprocessingDrawing" xmlns:wp="http://schemas.openxmlformats.org/drawingml/2006/wordprocessingDrawing" xmlns:w10="urn:schemas-microsoft-com:office:word" xmlns:w="http://schemas.openxmlformats.org/wordprocessingml/2006/main" xmlns:w14="http://schemas.microsoft.com/office/word/2010/wordml" xmlns:w15="http://schemas.microsoft.com/office/word/2012/wordml" xmlns:w16cex="http://schemas.microsoft.com/office/word/2018/wordml/cex" xmlns:w16cid="http://schemas.microsoft.com/office/word/2016/wordml/cid" xmlns:w16="http://schemas.microsoft.com/office/word/2018/wordml" xmlns:w16se="http://schemas.microsoft.com/office/word/2015/wordml/symex" xmlns:wpg="http://schemas.microsoft.com/office/word/2010/wordprocessingGroup" xmlns:wpi="http://schemas.microsoft.com/office/word/2010/wordprocessingInk" xmlns:wne="http://schemas.microsoft.com/office/word/2006/wordml" xmlns:wps="http://schemas.microsoft.com/office/word/2010/wordprocessingShape" mc:Ignorable="w14 w15 w16se w16cid w16 w16cex wp14">
   <w:p>
     <w:pPr>
       <w:pStyle w:val="Footer"/>
@@ -14562,7 +14614,7 @@
                               <w:szCs w:val="17"/>
                             </w:rPr>
                           </w:pPr>
-                          <w:bookmarkStart w:id="10" w:name="_Hlk24191091"/>
+                          <w:bookmarkStart w:id="9" w:name="_Hlk24191091"/>
                           <w:r>
                             <w:rPr>
                               <w:sz w:val="17"/>
@@ -14698,7 +14750,7 @@
                             <w:t>.</w:t>
                           </w:r>
                         </w:p>
-                        <w:bookmarkEnd w:id="10"/>
+                        <w:bookmarkEnd w:id="9"/>
                         <w:p>
                           <w:pPr>
                             <w:spacing w:line="240" w:lineRule="auto"/>
@@ -15437,7 +15489,7 @@
                           <wp:extent cx="180000" cy="180000"/>
                           <wp:effectExtent l="0" t="0" r="0" b="0"/>
                           <wp:docPr id="3" name="Picture 3">
-                            <a:hlinkClick xmlns:a="http://schemas.openxmlformats.org/drawingml/2006/main" r:id="rId2"/>
+                            <a:hlinkClick xmlns:a="http://schemas.openxmlformats.org/drawingml/2006/main" r:id="rId22"/>
                           </wp:docPr>
                           <wp:cNvGraphicFramePr>
                             <a:graphicFrameLocks xmlns:a="http://schemas.openxmlformats.org/drawingml/2006/main" noChangeAspect="1"/>
@@ -15447,14 +15499,14 @@
                               <pic:pic xmlns:pic="http://schemas.openxmlformats.org/drawingml/2006/picture">
                                 <pic:nvPicPr>
                                   <pic:cNvPr id="3" name="Picture 3">
-                                    <a:hlinkClick r:id="rId2"/>
+                                    <a:hlinkClick r:id="rId22"/>
                                   </pic:cNvPr>
                                   <pic:cNvPicPr>
                                     <a:picLocks noChangeAspect="1" noChangeArrowheads="1"/>
                                   </pic:cNvPicPr>
                                 </pic:nvPicPr>
                                 <pic:blipFill>
-                                  <a:blip r:embed="rId3">
+                                  <a:blip r:embed="rId23">
                                     <a:extLst>
                                       <a:ext uri="{28A0092B-C50C-407E-A947-70E740481C1C}">
                                         <a14:useLocalDpi xmlns:a14="http://schemas.microsoft.com/office/drawing/2010/main" val="0"/>
@@ -15503,7 +15555,7 @@
                           <wp:extent cx="180000" cy="180000"/>
                           <wp:effectExtent l="0" t="0" r="0" b="0"/>
                           <wp:docPr id="2" name="Picture 2">
-                            <a:hlinkClick xmlns:a="http://schemas.openxmlformats.org/drawingml/2006/main" r:id="rId4"/>
+                            <a:hlinkClick xmlns:a="http://schemas.openxmlformats.org/drawingml/2006/main" r:id="rId24"/>
                           </wp:docPr>
                           <wp:cNvGraphicFramePr>
                             <a:graphicFrameLocks xmlns:a="http://schemas.openxmlformats.org/drawingml/2006/main" noChangeAspect="1"/>
@@ -15513,14 +15565,14 @@
                               <pic:pic xmlns:pic="http://schemas.openxmlformats.org/drawingml/2006/picture">
                                 <pic:nvPicPr>
                                   <pic:cNvPr id="2" name="Picture 2">
-                                    <a:hlinkClick r:id="rId4"/>
+                                    <a:hlinkClick r:id="rId24"/>
                                   </pic:cNvPr>
                                   <pic:cNvPicPr>
                                     <a:picLocks noChangeAspect="1" noChangeArrowheads="1"/>
                                   </pic:cNvPicPr>
                                 </pic:nvPicPr>
                                 <pic:blipFill>
-                                  <a:blip r:embed="rId5">
+                                  <a:blip r:embed="rId25">
                                     <a:extLst>
                                       <a:ext uri="{28A0092B-C50C-407E-A947-70E740481C1C}">
                                         <a14:useLocalDpi xmlns:a14="http://schemas.microsoft.com/office/drawing/2010/main" val="0"/>
@@ -15569,7 +15621,7 @@
                           <wp:extent cx="180000" cy="180000"/>
                           <wp:effectExtent l="0" t="0" r="0" b="0"/>
                           <wp:docPr id="5" name="Picture 5" title="Software University @ Facebook">
-                            <a:hlinkClick xmlns:a="http://schemas.openxmlformats.org/drawingml/2006/main" r:id="rId6"/>
+                            <a:hlinkClick xmlns:a="http://schemas.openxmlformats.org/drawingml/2006/main" r:id="rId26"/>
                           </wp:docPr>
                           <wp:cNvGraphicFramePr>
                             <a:graphicFrameLocks xmlns:a="http://schemas.openxmlformats.org/drawingml/2006/main" noChangeAspect="1"/>
@@ -15579,12 +15631,12 @@
                               <pic:pic xmlns:pic="http://schemas.openxmlformats.org/drawingml/2006/picture">
                                 <pic:nvPicPr>
                                   <pic:cNvPr id="5" name="Picture 5" title="Software University @ Facebook">
-                                    <a:hlinkClick r:id="rId6"/>
+                                    <a:hlinkClick r:id="rId26"/>
                                   </pic:cNvPr>
                                   <pic:cNvPicPr/>
                                 </pic:nvPicPr>
                                 <pic:blipFill>
-                                  <a:blip r:embed="rId7"/>
+                                  <a:blip r:embed="rId27"/>
                                   <a:stretch>
                                     <a:fillRect/>
                                   </a:stretch>
@@ -15622,7 +15674,7 @@
                           <wp:extent cx="180000" cy="180000"/>
                           <wp:effectExtent l="0" t="0" r="0" b="0"/>
                           <wp:docPr id="20" name="Picture 20">
-                            <a:hlinkClick xmlns:a="http://schemas.openxmlformats.org/drawingml/2006/main" r:id="rId8"/>
+                            <a:hlinkClick xmlns:a="http://schemas.openxmlformats.org/drawingml/2006/main" r:id="rId28"/>
                           </wp:docPr>
                           <wp:cNvGraphicFramePr>
                             <a:graphicFrameLocks xmlns:a="http://schemas.openxmlformats.org/drawingml/2006/main" noChangeAspect="1"/>
@@ -15632,20 +15684,20 @@
                               <pic:pic xmlns:pic="http://schemas.openxmlformats.org/drawingml/2006/picture">
                                 <pic:nvPicPr>
                                   <pic:cNvPr id="20" name="Picture 20">
-                                    <a:hlinkClick r:id="rId8"/>
+                                    <a:hlinkClick r:id="rId28"/>
                                   </pic:cNvPr>
                                   <pic:cNvPicPr>
                                     <a:picLocks noChangeAspect="1" noChangeArrowheads="1"/>
                                   </pic:cNvPicPr>
                                 </pic:nvPicPr>
                                 <pic:blipFill>
-                                  <a:blip r:embed="rId9">
+                                  <a:blip r:embed="rId29">
                                     <a:extLst>
                                       <a:ext uri="{28A0092B-C50C-407E-A947-70E740481C1C}">
                                         <a14:useLocalDpi xmlns:a14="http://schemas.microsoft.com/office/drawing/2010/main" val="0"/>
                                       </a:ext>
                                       <a:ext uri="{837473B0-CC2E-450A-ABE3-18F120FF3D39}">
-                                        <a1611:picAttrSrcUrl xmlns:a1611="http://schemas.microsoft.com/office/drawing/2016/11/main" r:id="rId10"/>
+                                        <a1611:picAttrSrcUrl xmlns:a1611="http://schemas.microsoft.com/office/drawing/2016/11/main" r:id="rId30"/>
                                       </a:ext>
                                     </a:extLst>
                                   </a:blip>
@@ -15691,7 +15743,7 @@
                           <wp:extent cx="180000" cy="180000"/>
                           <wp:effectExtent l="0" t="0" r="0" b="0"/>
                           <wp:docPr id="7" name="Picture 7" title="Software University @ Twitter">
-                            <a:hlinkClick xmlns:a="http://schemas.openxmlformats.org/drawingml/2006/main" r:id="rId11"/>
+                            <a:hlinkClick xmlns:a="http://schemas.openxmlformats.org/drawingml/2006/main" r:id="rId31"/>
                           </wp:docPr>
                           <wp:cNvGraphicFramePr>
                             <a:graphicFrameLocks xmlns:a="http://schemas.openxmlformats.org/drawingml/2006/main" noChangeAspect="1"/>
@@ -15701,12 +15753,12 @@
                               <pic:pic xmlns:pic="http://schemas.openxmlformats.org/drawingml/2006/picture">
                                 <pic:nvPicPr>
                                   <pic:cNvPr id="7" name="Picture 7" title="Software University @ Twitter">
-                                    <a:hlinkClick r:id="rId11"/>
+                                    <a:hlinkClick r:id="rId31"/>
                                   </pic:cNvPr>
                                   <pic:cNvPicPr/>
                                 </pic:nvPicPr>
                                 <pic:blipFill>
-                                  <a:blip r:embed="rId12"/>
+                                  <a:blip r:embed="rId32"/>
                                   <a:stretch>
                                     <a:fillRect/>
                                   </a:stretch>
@@ -15744,7 +15796,7 @@
                           <wp:extent cx="180000" cy="180000"/>
                           <wp:effectExtent l="0" t="0" r="0" b="0"/>
                           <wp:docPr id="17" name="Picture 17" title="Software University @ YouTube">
-                            <a:hlinkClick xmlns:a="http://schemas.openxmlformats.org/drawingml/2006/main" r:id="rId13"/>
+                            <a:hlinkClick xmlns:a="http://schemas.openxmlformats.org/drawingml/2006/main" r:id="rId33"/>
                           </wp:docPr>
                           <wp:cNvGraphicFramePr>
                             <a:graphicFrameLocks xmlns:a="http://schemas.openxmlformats.org/drawingml/2006/main" noChangeAspect="1"/>
@@ -15754,12 +15806,12 @@
                               <pic:pic xmlns:pic="http://schemas.openxmlformats.org/drawingml/2006/picture">
                                 <pic:nvPicPr>
                                   <pic:cNvPr id="17" name="Picture 17" title="Software University @ YouTube">
-                                    <a:hlinkClick r:id="rId13"/>
+                                    <a:hlinkClick r:id="rId33"/>
                                   </pic:cNvPr>
                                   <pic:cNvPicPr/>
                                 </pic:nvPicPr>
                                 <pic:blipFill>
-                                  <a:blip r:embed="rId14"/>
+                                  <a:blip r:embed="rId34"/>
                                   <a:stretch>
                                     <a:fillRect/>
                                   </a:stretch>
@@ -15797,7 +15849,7 @@
                           <wp:extent cx="180000" cy="180000"/>
                           <wp:effectExtent l="0" t="0" r="0" b="0"/>
                           <wp:docPr id="21" name="Picture 21">
-                            <a:hlinkClick xmlns:a="http://schemas.openxmlformats.org/drawingml/2006/main" r:id="rId15"/>
+                            <a:hlinkClick xmlns:a="http://schemas.openxmlformats.org/drawingml/2006/main" r:id="rId35"/>
                           </wp:docPr>
                           <wp:cNvGraphicFramePr>
                             <a:graphicFrameLocks xmlns:a="http://schemas.openxmlformats.org/drawingml/2006/main" noChangeAspect="1"/>
@@ -15807,14 +15859,14 @@
                               <pic:pic xmlns:pic="http://schemas.openxmlformats.org/drawingml/2006/picture">
                                 <pic:nvPicPr>
                                   <pic:cNvPr id="21" name="Picture 21">
-                                    <a:hlinkClick r:id="rId15"/>
+                                    <a:hlinkClick r:id="rId35"/>
                                   </pic:cNvPr>
                                   <pic:cNvPicPr>
                                     <a:picLocks noChangeAspect="1" noChangeArrowheads="1"/>
                                   </pic:cNvPicPr>
                                 </pic:nvPicPr>
                                 <pic:blipFill rotWithShape="1">
-                                  <a:blip r:embed="rId16">
+                                  <a:blip r:embed="rId36">
                                     <a:extLst>
                                       <a:ext uri="{28A0092B-C50C-407E-A947-70E740481C1C}">
                                         <a14:useLocalDpi xmlns:a14="http://schemas.microsoft.com/office/drawing/2010/main" val="0"/>
@@ -15866,7 +15918,7 @@
                           <wp:extent cx="180000" cy="180000"/>
                           <wp:effectExtent l="0" t="0" r="0" b="0"/>
                           <wp:docPr id="22" name="Picture 22">
-                            <a:hlinkClick xmlns:a="http://schemas.openxmlformats.org/drawingml/2006/main" r:id="rId17"/>
+                            <a:hlinkClick xmlns:a="http://schemas.openxmlformats.org/drawingml/2006/main" r:id="rId37"/>
                           </wp:docPr>
                           <wp:cNvGraphicFramePr>
                             <a:graphicFrameLocks xmlns:a="http://schemas.openxmlformats.org/drawingml/2006/main" noChangeAspect="1"/>
@@ -15876,14 +15928,14 @@
                               <pic:pic xmlns:pic="http://schemas.openxmlformats.org/drawingml/2006/picture">
                                 <pic:nvPicPr>
                                   <pic:cNvPr id="22" name="Picture 22">
-                                    <a:hlinkClick r:id="rId17"/>
+                                    <a:hlinkClick r:id="rId37"/>
                                   </pic:cNvPr>
                                   <pic:cNvPicPr>
                                     <a:picLocks noChangeAspect="1" noChangeArrowheads="1"/>
                                   </pic:cNvPicPr>
                                 </pic:nvPicPr>
                                 <pic:blipFill>
-                                  <a:blip r:embed="rId18">
+                                  <a:blip r:embed="rId38">
                                     <a:extLst>
                                       <a:ext uri="{28A0092B-C50C-407E-A947-70E740481C1C}">
                                         <a14:useLocalDpi xmlns:a14="http://schemas.microsoft.com/office/drawing/2010/main" val="0"/>
@@ -15932,7 +15984,7 @@
                           <wp:extent cx="180000" cy="180000"/>
                           <wp:effectExtent l="0" t="0" r="0" b="0"/>
                           <wp:docPr id="23" name="Picture 23" title="Software University: Email Us">
-                            <a:hlinkClick xmlns:a="http://schemas.openxmlformats.org/drawingml/2006/main" r:id="rId19"/>
+                            <a:hlinkClick xmlns:a="http://schemas.openxmlformats.org/drawingml/2006/main" r:id="rId39"/>
                           </wp:docPr>
                           <wp:cNvGraphicFramePr>
                             <a:graphicFrameLocks xmlns:a="http://schemas.openxmlformats.org/drawingml/2006/main" noChangeAspect="1"/>
@@ -15942,12 +15994,12 @@
                               <pic:pic xmlns:pic="http://schemas.openxmlformats.org/drawingml/2006/picture">
                                 <pic:nvPicPr>
                                   <pic:cNvPr id="23" name="Picture 23" title="Software University: Email Us">
-                                    <a:hlinkClick r:id="rId19"/>
+                                    <a:hlinkClick r:id="rId39"/>
                                   </pic:cNvPr>
                                   <pic:cNvPicPr/>
                                 </pic:nvPicPr>
                                 <pic:blipFill>
-                                  <a:blip r:embed="rId20"/>
+                                  <a:blip r:embed="rId40"/>
                                   <a:stretch>
                                     <a:fillRect/>
                                   </a:stretch>
@@ -16009,7 +16061,7 @@
                   </pic:cNvPicPr>
                 </pic:nvPicPr>
                 <pic:blipFill>
-                  <a:blip r:embed="rId22">
+                  <a:blip r:embed="rId41">
                     <a:extLst>
                       <a:ext uri="{28A0092B-C50C-407E-A947-70E740481C1C}">
                         <a14:useLocalDpi xmlns:a14="http://schemas.microsoft.com/office/drawing/2010/main" val="0"/>
@@ -16113,7 +16165,7 @@
             </wp:anchor>
           </w:drawing>
         </mc:Choice>
-        <mc:Fallback xmlns:w16cex="http://schemas.microsoft.com/office/word/2018/wordml/cex" xmlns:w16="http://schemas.microsoft.com/office/word/2018/wordml">
+        <mc:Fallback>
           <w:pict>
             <v:line w14:anchorId="60BE7D18" id="Straight Connector 19" o:spid="_x0000_s1026" style="position:absolute;flip:y;z-index:251622400;visibility:visible;mso-wrap-style:square;mso-width-percent:0;mso-height-percent:0;mso-wrap-distance-left:9pt;mso-wrap-distance-top:0;mso-wrap-distance-right:9pt;mso-wrap-distance-bottom:0;mso-position-horizontal:absolute;mso-position-horizontal-relative:text;mso-position-vertical:absolute;mso-position-vertical-relative:text;mso-width-percent:0;mso-height-percent:0;mso-width-relative:page;mso-height-relative:page" from="-.1pt,5.2pt" to="520.7pt,5.2pt" o:gfxdata="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" strokecolor="#974706 [1609]" strokeweight="1pt">
               <v:stroke endcap="round"/>
@@ -16405,7 +16457,7 @@
 </file>
 
 <file path=word/footnotes.xml><?xml version="1.0" encoding="utf-8"?>
-<w:footnotes xmlns:wpc="http://schemas.microsoft.com/office/word/2010/wordprocessingCanvas" xmlns:cx="http://schemas.microsoft.com/office/drawing/2014/chartex" xmlns:cx1="http://schemas.microsoft.com/office/drawing/2015/9/8/chartex" xmlns:cx2="http://schemas.microsoft.com/office/drawing/2015/10/21/chartex" xmlns:cx3="http://schemas.microsoft.com/office/drawing/2016/5/9/chartex" xmlns:cx4="http://schemas.microsoft.com/office/drawing/2016/5/10/chartex" xmlns:cx5="http://schemas.microsoft.com/office/drawing/2016/5/11/chartex" xmlns:cx6="http://schemas.microsoft.com/office/drawing/2016/5/12/chartex" xmlns:cx7="http://schemas.microsoft.com/office/drawing/2016/5/13/chartex" xmlns:cx8="http://schemas.microsoft.com/office/drawing/2016/5/14/chartex" xmlns:mc="http://schemas.openxmlformats.org/markup-compatibility/2006" xmlns:aink="http://schemas.microsoft.com/office/drawing/2016/ink" xmlns:am3d="http://schemas.microsoft.com/office/drawing/2017/model3d" xmlns:o="urn:schemas-microsoft-com:office:office" xmlns:r="http://schemas.openxmlformats.org/officeDocument/2006/relationships" xmlns:m="http://schemas.openxmlformats.org/officeDocument/2006/math" xmlns:v="urn:schemas-microsoft-com:vml" xmlns:wp14="http://schemas.microsoft.com/office/word/2010/wordprocessingDrawing" xmlns:wp="http://schemas.openxmlformats.org/drawingml/2006/wordprocessingDrawing" xmlns:w10="urn:schemas-microsoft-com:office:word" xmlns:w="http://schemas.openxmlformats.org/wordprocessingml/2006/main" xmlns:w14="http://schemas.microsoft.com/office/word/2010/wordml" xmlns:w15="http://schemas.microsoft.com/office/word/2012/wordml" xmlns:w16cid="http://schemas.microsoft.com/office/word/2016/wordml/cid" xmlns:w16se="http://schemas.microsoft.com/office/word/2015/wordml/symex" xmlns:wpg="http://schemas.microsoft.com/office/word/2010/wordprocessingGroup" xmlns:wpi="http://schemas.microsoft.com/office/word/2010/wordprocessingInk" xmlns:wne="http://schemas.microsoft.com/office/word/2006/wordml" xmlns:wps="http://schemas.microsoft.com/office/word/2010/wordprocessingShape" mc:Ignorable="w14 w15 w16se w16cid wp14">
+<w:footnotes xmlns:wpc="http://schemas.microsoft.com/office/word/2010/wordprocessingCanvas" xmlns:cx="http://schemas.microsoft.com/office/drawing/2014/chartex" xmlns:cx1="http://schemas.microsoft.com/office/drawing/2015/9/8/chartex" xmlns:cx2="http://schemas.microsoft.com/office/drawing/2015/10/21/chartex" xmlns:cx3="http://schemas.microsoft.com/office/drawing/2016/5/9/chartex" xmlns:cx4="http://schemas.microsoft.com/office/drawing/2016/5/10/chartex" xmlns:cx5="http://schemas.microsoft.com/office/drawing/2016/5/11/chartex" xmlns:cx6="http://schemas.microsoft.com/office/drawing/2016/5/12/chartex" xmlns:cx7="http://schemas.microsoft.com/office/drawing/2016/5/13/chartex" xmlns:cx8="http://schemas.microsoft.com/office/drawing/2016/5/14/chartex" xmlns:mc="http://schemas.openxmlformats.org/markup-compatibility/2006" xmlns:aink="http://schemas.microsoft.com/office/drawing/2016/ink" xmlns:am3d="http://schemas.microsoft.com/office/drawing/2017/model3d" xmlns:o="urn:schemas-microsoft-com:office:office" xmlns:r="http://schemas.openxmlformats.org/officeDocument/2006/relationships" xmlns:m="http://schemas.openxmlformats.org/officeDocument/2006/math" xmlns:v="urn:schemas-microsoft-com:vml" xmlns:wp14="http://schemas.microsoft.com/office/word/2010/wordprocessingDrawing" xmlns:wp="http://schemas.openxmlformats.org/drawingml/2006/wordprocessingDrawing" xmlns:w10="urn:schemas-microsoft-com:office:word" xmlns:w="http://schemas.openxmlformats.org/wordprocessingml/2006/main" xmlns:w14="http://schemas.microsoft.com/office/word/2010/wordml" xmlns:w15="http://schemas.microsoft.com/office/word/2012/wordml" xmlns:w16cex="http://schemas.microsoft.com/office/word/2018/wordml/cex" xmlns:w16cid="http://schemas.microsoft.com/office/word/2016/wordml/cid" xmlns:w16="http://schemas.microsoft.com/office/word/2018/wordml" xmlns:w16se="http://schemas.microsoft.com/office/word/2015/wordml/symex" xmlns:wpg="http://schemas.microsoft.com/office/word/2010/wordprocessingGroup" xmlns:wpi="http://schemas.microsoft.com/office/word/2010/wordprocessingInk" xmlns:wne="http://schemas.microsoft.com/office/word/2006/wordml" xmlns:wps="http://schemas.microsoft.com/office/word/2010/wordprocessingShape" mc:Ignorable="w14 w15 w16se w16cid w16 w16cex wp14">
   <w:footnote w:type="separator" w:id="-1">
     <w:p>
       <w:pPr>
@@ -16430,7 +16482,7 @@
 </file>
 
 <file path=word/header1.xml><?xml version="1.0" encoding="utf-8"?>
-<w:hdr xmlns:wpc="http://schemas.microsoft.com/office/word/2010/wordprocessingCanvas" xmlns:cx="http://schemas.microsoft.com/office/drawing/2014/chartex" xmlns:cx1="http://schemas.microsoft.com/office/drawing/2015/9/8/chartex" xmlns:cx2="http://schemas.microsoft.com/office/drawing/2015/10/21/chartex" xmlns:cx3="http://schemas.microsoft.com/office/drawing/2016/5/9/chartex" xmlns:cx4="http://schemas.microsoft.com/office/drawing/2016/5/10/chartex" xmlns:cx5="http://schemas.microsoft.com/office/drawing/2016/5/11/chartex" xmlns:cx6="http://schemas.microsoft.com/office/drawing/2016/5/12/chartex" xmlns:cx7="http://schemas.microsoft.com/office/drawing/2016/5/13/chartex" xmlns:cx8="http://schemas.microsoft.com/office/drawing/2016/5/14/chartex" xmlns:mc="http://schemas.openxmlformats.org/markup-compatibility/2006" xmlns:aink="http://schemas.microsoft.com/office/drawing/2016/ink" xmlns:am3d="http://schemas.microsoft.com/office/drawing/2017/model3d" xmlns:o="urn:schemas-microsoft-com:office:office" xmlns:r="http://schemas.openxmlformats.org/officeDocument/2006/relationships" xmlns:m="http://schemas.openxmlformats.org/officeDocument/2006/math" xmlns:v="urn:schemas-microsoft-com:vml" xmlns:wp14="http://schemas.microsoft.com/office/word/2010/wordprocessingDrawing" xmlns:wp="http://schemas.openxmlformats.org/drawingml/2006/wordprocessingDrawing" xmlns:w10="urn:schemas-microsoft-com:office:word" xmlns:w="http://schemas.openxmlformats.org/wordprocessingml/2006/main" xmlns:w14="http://schemas.microsoft.com/office/word/2010/wordml" xmlns:w15="http://schemas.microsoft.com/office/word/2012/wordml" xmlns:w16cid="http://schemas.microsoft.com/office/word/2016/wordml/cid" xmlns:w16se="http://schemas.microsoft.com/office/word/2015/wordml/symex" xmlns:wpg="http://schemas.microsoft.com/office/word/2010/wordprocessingGroup" xmlns:wpi="http://schemas.microsoft.com/office/word/2010/wordprocessingInk" xmlns:wne="http://schemas.microsoft.com/office/word/2006/wordml" xmlns:wps="http://schemas.microsoft.com/office/word/2010/wordprocessingShape" mc:Ignorable="w14 w15 w16se w16cid wp14">
+<w:hdr xmlns:wpc="http://schemas.microsoft.com/office/word/2010/wordprocessingCanvas" xmlns:cx="http://schemas.microsoft.com/office/drawing/2014/chartex" xmlns:cx1="http://schemas.microsoft.com/office/drawing/2015/9/8/chartex" xmlns:cx2="http://schemas.microsoft.com/office/drawing/2015/10/21/chartex" xmlns:cx3="http://schemas.microsoft.com/office/drawing/2016/5/9/chartex" xmlns:cx4="http://schemas.microsoft.com/office/drawing/2016/5/10/chartex" xmlns:cx5="http://schemas.microsoft.com/office/drawing/2016/5/11/chartex" xmlns:cx6="http://schemas.microsoft.com/office/drawing/2016/5/12/chartex" xmlns:cx7="http://schemas.microsoft.com/office/drawing/2016/5/13/chartex" xmlns:cx8="http://schemas.microsoft.com/office/drawing/2016/5/14/chartex" xmlns:mc="http://schemas.openxmlformats.org/markup-compatibility/2006" xmlns:aink="http://schemas.microsoft.com/office/drawing/2016/ink" xmlns:am3d="http://schemas.microsoft.com/office/drawing/2017/model3d" xmlns:o="urn:schemas-microsoft-com:office:office" xmlns:r="http://schemas.openxmlformats.org/officeDocument/2006/relationships" xmlns:m="http://schemas.openxmlformats.org/officeDocument/2006/math" xmlns:v="urn:schemas-microsoft-com:vml" xmlns:wp14="http://schemas.microsoft.com/office/word/2010/wordprocessingDrawing" xmlns:wp="http://schemas.openxmlformats.org/drawingml/2006/wordprocessingDrawing" xmlns:w10="urn:schemas-microsoft-com:office:word" xmlns:w="http://schemas.openxmlformats.org/wordprocessingml/2006/main" xmlns:w14="http://schemas.microsoft.com/office/word/2010/wordml" xmlns:w15="http://schemas.microsoft.com/office/word/2012/wordml" xmlns:w16cex="http://schemas.microsoft.com/office/word/2018/wordml/cex" xmlns:w16cid="http://schemas.microsoft.com/office/word/2016/wordml/cid" xmlns:w16="http://schemas.microsoft.com/office/word/2018/wordml" xmlns:w16se="http://schemas.microsoft.com/office/word/2015/wordml/symex" xmlns:wpg="http://schemas.microsoft.com/office/word/2010/wordprocessingGroup" xmlns:wpi="http://schemas.microsoft.com/office/word/2010/wordprocessingInk" xmlns:wne="http://schemas.microsoft.com/office/word/2006/wordml" xmlns:wps="http://schemas.microsoft.com/office/word/2010/wordprocessingShape" mc:Ignorable="w14 w15 w16se w16cid w16 w16cex wp14">
   <w:p>
     <w:pPr>
       <w:pStyle w:val="Header"/>
@@ -16441,7 +16493,7 @@
 </file>
 
 <file path=word/numbering.xml><?xml version="1.0" encoding="utf-8"?>
-<w:numbering xmlns:wpc="http://schemas.microsoft.com/office/word/2010/wordprocessingCanvas" xmlns:cx="http://schemas.microsoft.com/office/drawing/2014/chartex" xmlns:cx1="http://schemas.microsoft.com/office/drawing/2015/9/8/chartex" xmlns:cx2="http://schemas.microsoft.com/office/drawing/2015/10/21/chartex" xmlns:cx3="http://schemas.microsoft.com/office/drawing/2016/5/9/chartex" xmlns:cx4="http://schemas.microsoft.com/office/drawing/2016/5/10/chartex" xmlns:cx5="http://schemas.microsoft.com/office/drawing/2016/5/11/chartex" xmlns:cx6="http://schemas.microsoft.com/office/drawing/2016/5/12/chartex" xmlns:cx7="http://schemas.microsoft.com/office/drawing/2016/5/13/chartex" xmlns:cx8="http://schemas.microsoft.com/office/drawing/2016/5/14/chartex" xmlns:mc="http://schemas.openxmlformats.org/markup-compatibility/2006" xmlns:aink="http://schemas.microsoft.com/office/drawing/2016/ink" xmlns:am3d="http://schemas.microsoft.com/office/drawing/2017/model3d" xmlns:o="urn:schemas-microsoft-com:office:office" xmlns:r="http://schemas.openxmlformats.org/officeDocument/2006/relationships" xmlns:m="http://schemas.openxmlformats.org/officeDocument/2006/math" xmlns:v="urn:schemas-microsoft-com:vml" xmlns:wp14="http://schemas.microsoft.com/office/word/2010/wordprocessingDrawing" xmlns:wp="http://schemas.openxmlformats.org/drawingml/2006/wordprocessingDrawing" xmlns:w10="urn:schemas-microsoft-com:office:word" xmlns:w="http://schemas.openxmlformats.org/wordprocessingml/2006/main" xmlns:w14="http://schemas.microsoft.com/office/word/2010/wordml" xmlns:w15="http://schemas.microsoft.com/office/word/2012/wordml" xmlns:w16cid="http://schemas.microsoft.com/office/word/2016/wordml/cid" xmlns:w16se="http://schemas.microsoft.com/office/word/2015/wordml/symex" xmlns:wpg="http://schemas.microsoft.com/office/word/2010/wordprocessingGroup" xmlns:wpi="http://schemas.microsoft.com/office/word/2010/wordprocessingInk" xmlns:wne="http://schemas.microsoft.com/office/word/2006/wordml" xmlns:wps="http://schemas.microsoft.com/office/word/2010/wordprocessingShape" mc:Ignorable="w14 w15 w16se w16cid wp14">
+<w:numbering xmlns:wpc="http://schemas.microsoft.com/office/word/2010/wordprocessingCanvas" xmlns:cx="http://schemas.microsoft.com/office/drawing/2014/chartex" xmlns:cx1="http://schemas.microsoft.com/office/drawing/2015/9/8/chartex" xmlns:cx2="http://schemas.microsoft.com/office/drawing/2015/10/21/chartex" xmlns:cx3="http://schemas.microsoft.com/office/drawing/2016/5/9/chartex" xmlns:cx4="http://schemas.microsoft.com/office/drawing/2016/5/10/chartex" xmlns:cx5="http://schemas.microsoft.com/office/drawing/2016/5/11/chartex" xmlns:cx6="http://schemas.microsoft.com/office/drawing/2016/5/12/chartex" xmlns:cx7="http://schemas.microsoft.com/office/drawing/2016/5/13/chartex" xmlns:cx8="http://schemas.microsoft.com/office/drawing/2016/5/14/chartex" xmlns:mc="http://schemas.openxmlformats.org/markup-compatibility/2006" xmlns:aink="http://schemas.microsoft.com/office/drawing/2016/ink" xmlns:am3d="http://schemas.microsoft.com/office/drawing/2017/model3d" xmlns:o="urn:schemas-microsoft-com:office:office" xmlns:r="http://schemas.openxmlformats.org/officeDocument/2006/relationships" xmlns:m="http://schemas.openxmlformats.org/officeDocument/2006/math" xmlns:v="urn:schemas-microsoft-com:vml" xmlns:wp14="http://schemas.microsoft.com/office/word/2010/wordprocessingDrawing" xmlns:wp="http://schemas.openxmlformats.org/drawingml/2006/wordprocessingDrawing" xmlns:w10="urn:schemas-microsoft-com:office:word" xmlns:w="http://schemas.openxmlformats.org/wordprocessingml/2006/main" xmlns:w14="http://schemas.microsoft.com/office/word/2010/wordml" xmlns:w15="http://schemas.microsoft.com/office/word/2012/wordml" xmlns:w16cex="http://schemas.microsoft.com/office/word/2018/wordml/cex" xmlns:w16cid="http://schemas.microsoft.com/office/word/2016/wordml/cid" xmlns:w16="http://schemas.microsoft.com/office/word/2018/wordml" xmlns:w16se="http://schemas.microsoft.com/office/word/2015/wordml/symex" xmlns:wpg="http://schemas.microsoft.com/office/word/2010/wordprocessingGroup" xmlns:wpi="http://schemas.microsoft.com/office/word/2010/wordprocessingInk" xmlns:wne="http://schemas.microsoft.com/office/word/2006/wordml" xmlns:wps="http://schemas.microsoft.com/office/word/2010/wordprocessingShape" mc:Ignorable="w14 w15 w16se w16cid w16 w16cex wp14">
   <w:abstractNum w:abstractNumId="0" w15:restartNumberingAfterBreak="0">
     <w:nsid w:val="05BE74FF"/>
     <w:multiLevelType w:val="hybridMultilevel"/>
@@ -19181,7 +19233,7 @@
 </file>
 
 <file path=word/styles.xml><?xml version="1.0" encoding="utf-8"?>
-<w:styles xmlns:mc="http://schemas.openxmlformats.org/markup-compatibility/2006" xmlns:r="http://schemas.openxmlformats.org/officeDocument/2006/relationships" xmlns:w="http://schemas.openxmlformats.org/wordprocessingml/2006/main" xmlns:w14="http://schemas.microsoft.com/office/word/2010/wordml" xmlns:w15="http://schemas.microsoft.com/office/word/2012/wordml" xmlns:w16cid="http://schemas.microsoft.com/office/word/2016/wordml/cid" xmlns:w16se="http://schemas.microsoft.com/office/word/2015/wordml/symex" mc:Ignorable="w14 w15 w16se w16cid">
+<w:styles xmlns:mc="http://schemas.openxmlformats.org/markup-compatibility/2006" xmlns:r="http://schemas.openxmlformats.org/officeDocument/2006/relationships" xmlns:w="http://schemas.openxmlformats.org/wordprocessingml/2006/main" xmlns:w14="http://schemas.microsoft.com/office/word/2010/wordml" xmlns:w15="http://schemas.microsoft.com/office/word/2012/wordml" xmlns:w16cex="http://schemas.microsoft.com/office/word/2018/wordml/cex" xmlns:w16cid="http://schemas.microsoft.com/office/word/2016/wordml/cid" xmlns:w16="http://schemas.microsoft.com/office/word/2018/wordml" xmlns:w16se="http://schemas.microsoft.com/office/word/2015/wordml/symex" mc:Ignorable="w14 w15 w16se w16cid w16 w16cex">
   <w:docDefaults>
     <w:rPrDefault>
       <w:rPr>
@@ -19197,7 +19249,7 @@
       </w:pPr>
     </w:pPrDefault>
   </w:docDefaults>
-  <w:latentStyles w:defLockedState="0" w:defUIPriority="99" w:defSemiHidden="0" w:defUnhideWhenUsed="0" w:defQFormat="0" w:count="377">
+  <w:latentStyles w:defLockedState="0" w:defUIPriority="99" w:defSemiHidden="0" w:defUnhideWhenUsed="0" w:defQFormat="0" w:count="376">
     <w:lsdException w:name="Normal" w:uiPriority="0" w:qFormat="1"/>
     <w:lsdException w:name="heading 1" w:uiPriority="9" w:qFormat="1"/>
     <w:lsdException w:name="heading 2" w:semiHidden="1" w:uiPriority="9" w:unhideWhenUsed="1" w:qFormat="1"/>
@@ -19574,7 +19626,6 @@
     <w:lsdException w:name="Hashtag" w:semiHidden="1" w:unhideWhenUsed="1"/>
     <w:lsdException w:name="Unresolved Mention" w:semiHidden="1" w:unhideWhenUsed="1"/>
     <w:lsdException w:name="Smart Link" w:semiHidden="1" w:unhideWhenUsed="1"/>
-    <w:lsdException w:name="Smart Link Error" w:semiHidden="1" w:unhideWhenUsed="1"/>
   </w:latentStyles>
   <w:style w:type="paragraph" w:default="1" w:styleId="Normal">
     <w:name w:val="Normal"/>
@@ -19703,6 +19754,7 @@
   <w:style w:type="character" w:default="1" w:styleId="DefaultParagraphFont">
     <w:name w:val="Default Paragraph Font"/>
     <w:uiPriority w:val="1"/>
+    <w:semiHidden/>
     <w:unhideWhenUsed/>
   </w:style>
   <w:style w:type="table" w:default="1" w:styleId="TableNormal">

</xml_diff>